<commit_message>
trishs changes part 1
</commit_message>
<xml_diff>
--- a/resources/NewDryOarSitePlan.docx
+++ b/resources/NewDryOarSitePlan.docx
@@ -543,9 +543,9 @@
                   </wp:anchor>
                 </w:drawing>
               </mc:Choice>
-              <mc:Fallback xmlns:w15="http://schemas.microsoft.com/office/word/2012/wordml">
+              <mc:Fallback>
                 <w:pict>
-                  <v:group w14:anchorId="0EC66EA4" id="Group 2" o:spid="_x0000_s1026" style="position:absolute;margin-left:0;margin-top:0;width:432.65pt;height:448.55pt;z-index:-251629568;mso-width-percent:706;mso-height-percent:566;mso-left-percent:220;mso-top-percent:300;mso-position-horizontal-relative:page;mso-position-vertical-relative:page;mso-width-percent:706;mso-height-percent:566;mso-left-percent:220;mso-top-percent:300" coordsize="4329113,4491038" o:gfxdata="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">
+                  <v:group id="Group 2" o:spid="_x0000_s1026" style="position:absolute;margin-left:0;margin-top:0;width:432.65pt;height:448.55pt;z-index:-251629568;mso-width-percent:706;mso-height-percent:566;mso-left-percent:220;mso-top-percent:300;mso-position-horizontal-relative:page;mso-position-vertical-relative:page;mso-width-percent:706;mso-height-percent:566;mso-left-percent:220;mso-top-percent:300" coordsize="4329113,4491038" o:gfxdata="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">
                     <o:lock v:ext="edit" aspectratio="t"/>
                     <v:shape id="Freeform 64" o:spid="_x0000_s1027" style="position:absolute;left:1501775;width:2827338;height:2835275;visibility:visible;mso-wrap-style:square;v-text-anchor:top" coordsize="1781,1786" o:gfxdata="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" path="m4,1786l0,1782,1776,,1781,5,4,1786xe" filled="f" stroked="f">
                       <v:path arrowok="t" o:connecttype="custom" o:connectlocs="6350,2835275;0,2828925;2819400,0;2827338,7938;6350,2835275" o:connectangles="0,0,0,0,0"/>
@@ -780,9 +780,9 @@
                   </wp:anchor>
                 </w:drawing>
               </mc:Choice>
-              <mc:Fallback xmlns:w15="http://schemas.microsoft.com/office/word/2012/wordml">
+              <mc:Fallback>
                 <w:pict>
-                  <v:shapetype w14:anchorId="025DB472" id="_x0000_t202" coordsize="21600,21600" o:spt="202" path="m0,0l0,21600,21600,21600,21600,0xe">
+                  <v:shapetype id="_x0000_t202" coordsize="21600,21600" o:spt="202" path="m0,0l0,21600,21600,21600,21600,0xe">
                     <v:stroke joinstyle="miter"/>
                     <v:path gradientshapeok="t" o:connecttype="rect"/>
                   </v:shapetype>
@@ -860,7 +860,6 @@
                               <w:dataBinding w:prefixMappings="xmlns:ns0='http://purl.org/dc/elements/1.1/' xmlns:ns1='http://schemas.openxmlformats.org/package/2006/metadata/core-properties' " w:xpath="/ns1:coreProperties[1]/ns0:subject[1]" w:storeItemID="{6C3C8BC8-F283-45AE-878A-BAB7291924A1}"/>
                               <w:text/>
                             </w:sdtPr>
-                            <w:sdtEndPr/>
                             <w:sdtContent>
                               <w:r>
                                 <w:rPr>
@@ -1089,9 +1088,9 @@
                   </wp:anchor>
                 </w:drawing>
               </mc:Choice>
-              <mc:Fallback xmlns:w15="http://schemas.microsoft.com/office/word/2012/wordml">
+              <mc:Fallback>
                 <w:pict>
-                  <v:shape w14:anchorId="57D9E903" id="Text Box 69" o:spid="_x0000_s1027" type="#_x0000_t202" style="position:absolute;margin-left:271.1pt;margin-top:513.2pt;width:246.05pt;height:45.2pt;z-index:251685888;visibility:visible;mso-wrap-style:square;mso-width-percent:0;mso-height-percent:0;mso-wrap-distance-left:9pt;mso-wrap-distance-top:0;mso-wrap-distance-right:9pt;mso-wrap-distance-bottom:0;mso-position-horizontal:absolute;mso-position-horizontal-relative:page;mso-position-vertical:absolute;mso-position-vertical-relative:margin;mso-width-percent:0;mso-height-percent:0;mso-width-relative:page;mso-height-relative:margin;v-text-anchor:bottom" o:gfxdata="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" filled="f" stroked="f" strokeweight=".5pt">
+                  <v:shape id="Text Box 69" o:spid="_x0000_s1027" type="#_x0000_t202" style="position:absolute;margin-left:271.1pt;margin-top:513.2pt;width:246.05pt;height:45.2pt;z-index:251685888;visibility:visible;mso-wrap-style:square;mso-width-percent:0;mso-height-percent:0;mso-wrap-distance-left:9pt;mso-wrap-distance-top:0;mso-wrap-distance-right:9pt;mso-wrap-distance-bottom:0;mso-position-horizontal:absolute;mso-position-horizontal-relative:page;mso-position-vertical:absolute;mso-position-vertical-relative:margin;mso-width-percent:0;mso-height-percent:0;mso-width-relative:page;mso-height-relative:margin;v-text-anchor:bottom" o:gfxdata="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" filled="f" stroked="f" strokeweight=".5pt">
                     <v:textbox inset="0,0,0,0">
                       <w:txbxContent>
                         <w:p>
@@ -1117,7 +1116,6 @@
                               <w:dataBinding w:prefixMappings="xmlns:ns0='http://schemas.openxmlformats.org/officeDocument/2006/extended-properties' " w:xpath="/ns0:Properties[1]/ns0:Company[1]" w:storeItemID="{6668398D-A668-4E3E-A5EB-62B293D839F1}"/>
                               <w:text/>
                             </w:sdtPr>
-                            <w:sdtEndPr/>
                             <w:sdtContent>
                               <w:proofErr w:type="spellStart"/>
                               <w:r>
@@ -1163,7 +1161,6 @@
                             <w:dataBinding w:prefixMappings="xmlns:ns0='http://purl.org/dc/elements/1.1/' xmlns:ns1='http://schemas.openxmlformats.org/package/2006/metadata/core-properties' " w:xpath="/ns1:coreProperties[1]/ns1:category[1]" w:storeItemID="{6C3C8BC8-F283-45AE-878A-BAB7291924A1}"/>
                             <w:text/>
                           </w:sdtPr>
-                          <w:sdtEndPr/>
                           <w:sdtContent>
                             <w:p>
                               <w:pPr>
@@ -1181,15 +1178,7 @@
                                   <w:sz w:val="36"/>
                                   <w:szCs w:val="36"/>
                                 </w:rPr>
-                                <w:t>WDD100-</w:t>
-                              </w:r>
-                              <w:r>
-                                <w:rPr>
-                                  <w:color w:val="4F81BD" w:themeColor="accent1"/>
-                                  <w:sz w:val="36"/>
-                                  <w:szCs w:val="36"/>
-                                </w:rPr>
-                                <w:t>section</w:t>
+                                <w:t>WDD100-section</w:t>
                               </w:r>
                             </w:p>
                           </w:sdtContent>
@@ -1795,9 +1784,9 @@
               </wp:inline>
             </w:drawing>
           </mc:Choice>
-          <mc:Fallback xmlns:w15="http://schemas.microsoft.com/office/word/2012/wordml">
+          <mc:Fallback>
             <w:pict>
-              <v:rect w14:anchorId="1775795C" id="AutoShape 11" o:spid="_x0000_s1026" alt="ryoar logo" style="width:24pt;height:24pt;visibility:visible;mso-wrap-style:square;mso-left-percent:-10001;mso-top-percent:-10001;mso-position-horizontal:absolute;mso-position-horizontal-relative:char;mso-position-vertical:absolute;mso-position-vertical-relative:line;mso-left-percent:-10001;mso-top-percent:-10001;v-text-anchor:top" o:gfxdata="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" filled="f" stroked="f">
+              <v:rect id="AutoShape 11" o:spid="_x0000_s1026" alt="Description: ryoar logo" style="width:24pt;height:24pt;visibility:visible;mso-wrap-style:square;mso-left-percent:-10001;mso-top-percent:-10001;mso-position-horizontal:absolute;mso-position-horizontal-relative:char;mso-position-vertical:absolute;mso-position-vertical-relative:line;mso-left-percent:-10001;mso-top-percent:-10001;v-text-anchor:top" o:gfxdata="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" filled="f" stroked="f">
                 <o:lock v:ext="edit" aspectratio="t"/>
                 <w10:anchorlock/>
               </v:rect>
@@ -2657,9 +2646,8 @@
           <w:iCs w:val="0"/>
           <w:color w:val="FC101B"/>
         </w:rPr>
-        <w:t xml:space="preserve">Replace the numbers in the boxes with your colors: hex or </w:t>
-      </w:r>
-      <w:proofErr w:type="spellStart"/>
+        <w:t xml:space="preserve">Replace the numbers in the boxes with your </w:t>
+      </w:r>
       <w:r>
         <w:rPr>
           <w:rFonts w:ascii="Trebuchet MS" w:hAnsi="Trebuchet MS" w:cs="Trebuchet MS"/>
@@ -2669,8 +2657,9 @@
           <w:iCs w:val="0"/>
           <w:color w:val="FC101B"/>
         </w:rPr>
-        <w:t>r</w:t>
-      </w:r>
+        <w:t xml:space="preserve">hex (or </w:t>
+      </w:r>
+      <w:proofErr w:type="spellStart"/>
       <w:r>
         <w:rPr>
           <w:rFonts w:ascii="Trebuchet MS" w:hAnsi="Trebuchet MS" w:cs="Trebuchet MS"/>
@@ -2680,8 +2669,9 @@
           <w:iCs w:val="0"/>
           <w:color w:val="FC101B"/>
         </w:rPr>
-        <w:t>g</w:t>
-      </w:r>
+        <w:t>rgb</w:t>
+      </w:r>
+      <w:proofErr w:type="spellEnd"/>
       <w:r>
         <w:rPr>
           <w:rFonts w:ascii="Trebuchet MS" w:hAnsi="Trebuchet MS" w:cs="Trebuchet MS"/>
@@ -2691,19 +2681,7 @@
           <w:iCs w:val="0"/>
           <w:color w:val="FC101B"/>
         </w:rPr>
-        <w:t>b</w:t>
-      </w:r>
-      <w:proofErr w:type="spellEnd"/>
-      <w:r>
-        <w:rPr>
-          <w:rFonts w:ascii="Trebuchet MS" w:hAnsi="Trebuchet MS" w:cs="Trebuchet MS"/>
-          <w:b w:val="0"/>
-          <w:bCs w:val="0"/>
-          <w:i w:val="0"/>
-          <w:iCs w:val="0"/>
-          <w:color w:val="FC101B"/>
-        </w:rPr>
-        <w:t xml:space="preserve"> (I suggest hex)</w:t>
+        <w:t>) color codes. I recommend hex.</w:t>
       </w:r>
     </w:p>
     <w:p>
@@ -2866,7 +2844,7 @@
         <w:pStyle w:val="Heading3"/>
         <w:rPr>
           <w:rFonts w:ascii="Palatino Linotype" w:eastAsia="Times New Roman" w:hAnsi="Palatino Linotype" w:cs="Times New Roman"/>
-          <w:color w:val="777777"/>
+          <w:color w:val="FF0000"/>
           <w:sz w:val="28"/>
           <w:szCs w:val="28"/>
         </w:rPr>
@@ -2910,6 +2888,26 @@
     </w:p>
     <w:p>
       <w:pPr>
+        <w:pStyle w:val="Heading3"/>
+        <w:rPr>
+          <w:rFonts w:ascii="Palatino Linotype" w:eastAsia="Times New Roman" w:hAnsi="Palatino Linotype" w:cs="Times New Roman"/>
+          <w:color w:val="777777"/>
+          <w:sz w:val="28"/>
+          <w:szCs w:val="28"/>
+        </w:rPr>
+      </w:pPr>
+      <w:r>
+        <w:rPr>
+          <w:rFonts w:ascii="Palatino Linotype" w:eastAsia="Times New Roman" w:hAnsi="Palatino Linotype" w:cs="Times New Roman"/>
+          <w:color w:val="FF0000"/>
+          <w:sz w:val="28"/>
+          <w:szCs w:val="28"/>
+        </w:rPr>
+        <w:t>[Reasoning]</w:t>
+      </w:r>
+    </w:p>
+    <w:p>
+      <w:pPr>
         <w:rPr>
           <w:rFonts w:ascii="Trebuchet MS" w:hAnsi="Trebuchet MS"/>
           <w:b/>
@@ -2930,7 +2928,23 @@
           <w:b/>
           <w:color w:val="FF0000"/>
         </w:rPr>
-        <w:t>text below to match your headline styles (font family, color, size).</w:t>
+        <w:t>text below to match your headline styles</w:t>
+      </w:r>
+      <w:r>
+        <w:rPr>
+          <w:rFonts w:ascii="Trebuchet MS" w:hAnsi="Trebuchet MS"/>
+          <w:b/>
+          <w:color w:val="FF0000"/>
+        </w:rPr>
+        <w:t xml:space="preserve"> if your font is from the W3Schools Web safe list. Otherwise if you chose a font from Google place a screenshot here of the font. </w:t>
+      </w:r>
+      <w:r>
+        <w:rPr>
+          <w:rFonts w:ascii="Trebuchet MS" w:hAnsi="Trebuchet MS"/>
+          <w:b/>
+          <w:color w:val="FF0000"/>
+        </w:rPr>
+        <w:t xml:space="preserve"> </w:t>
       </w:r>
     </w:p>
     <w:p>
@@ -2940,6 +2954,47 @@
           <w:color w:val="A43312"/>
         </w:rPr>
       </w:pPr>
+      <w:r>
+        <w:rPr>
+          <w:color w:val="A43312"/>
+        </w:rPr>
+        <w:t>ABCDEFGHIJKLMNOPQRSTUVWXYZ</w:t>
+      </w:r>
+      <w:r>
+        <w:rPr>
+          <w:color w:val="A43312"/>
+        </w:rPr>
+        <w:br/>
+      </w:r>
+      <w:proofErr w:type="spellStart"/>
+      <w:r>
+        <w:rPr>
+          <w:color w:val="A43312"/>
+        </w:rPr>
+        <w:t>abcdefghijklmnopqrstuvwxyz</w:t>
+      </w:r>
+      <w:proofErr w:type="spellEnd"/>
+      <w:r>
+        <w:rPr>
+          <w:color w:val="A43312"/>
+        </w:rPr>
+        <w:br/>
+        <w:t>1234567890</w:t>
+      </w:r>
+      <w:proofErr w:type="gramStart"/>
+      <w:r>
+        <w:rPr>
+          <w:color w:val="A43312"/>
+        </w:rPr>
+        <w:t>!@</w:t>
+      </w:r>
+      <w:proofErr w:type="gramEnd"/>
+      <w:r>
+        <w:rPr>
+          <w:color w:val="A43312"/>
+        </w:rPr>
+        <w:t>#$%^&amp;*()_+</w:t>
+      </w:r>
     </w:p>
     <w:p>
       <w:pPr>
@@ -2952,184 +3007,162 @@
         <w:rPr>
           <w:color w:val="A43312"/>
         </w:rPr>
+        <w:t>Sample Heading</w:t>
+      </w:r>
+    </w:p>
+    <w:p/>
+    <w:p>
+      <w:pPr>
+        <w:pStyle w:val="Heading3"/>
+        <w:rPr>
+          <w:rFonts w:ascii="Palatino Linotype" w:eastAsia="Times New Roman" w:hAnsi="Palatino Linotype" w:cs="Times New Roman"/>
+          <w:color w:val="777777"/>
+          <w:sz w:val="28"/>
+          <w:szCs w:val="28"/>
+        </w:rPr>
+      </w:pPr>
+      <w:r>
+        <w:rPr>
+          <w:rFonts w:ascii="Palatino Linotype" w:eastAsia="Times New Roman" w:hAnsi="Palatino Linotype" w:cs="Times New Roman"/>
+          <w:color w:val="777777"/>
+          <w:sz w:val="28"/>
+          <w:szCs w:val="28"/>
+        </w:rPr>
+        <w:t>Body Copy Font</w:t>
+      </w:r>
+      <w:r>
+        <w:rPr>
+          <w:rFonts w:ascii="Palatino Linotype" w:eastAsia="Times New Roman" w:hAnsi="Palatino Linotype" w:cs="Times New Roman"/>
+          <w:color w:val="777777"/>
+          <w:sz w:val="28"/>
+          <w:szCs w:val="28"/>
+        </w:rPr>
+        <w:t>:</w:t>
+      </w:r>
+      <w:r>
+        <w:rPr>
+          <w:rFonts w:ascii="Palatino Linotype" w:eastAsia="Times New Roman" w:hAnsi="Palatino Linotype" w:cs="Times New Roman"/>
+          <w:color w:val="777777"/>
+          <w:sz w:val="28"/>
+          <w:szCs w:val="28"/>
+        </w:rPr>
+        <w:t xml:space="preserve"> </w:t>
+      </w:r>
+      <w:r>
+        <w:rPr>
+          <w:rFonts w:ascii="Palatino Linotype" w:eastAsia="Times New Roman" w:hAnsi="Palatino Linotype" w:cs="Times New Roman"/>
+          <w:color w:val="FF0000"/>
+          <w:sz w:val="28"/>
+          <w:szCs w:val="28"/>
+        </w:rPr>
+        <w:t>[body copy font name</w:t>
+      </w:r>
+      <w:r>
+        <w:rPr>
+          <w:rFonts w:ascii="Palatino Linotype" w:eastAsia="Times New Roman" w:hAnsi="Palatino Linotype" w:cs="Times New Roman"/>
+          <w:color w:val="FF0000"/>
+          <w:sz w:val="28"/>
+          <w:szCs w:val="28"/>
+        </w:rPr>
+        <w:t xml:space="preserve"> (can be the same as the Heading font)</w:t>
+      </w:r>
+      <w:r>
+        <w:rPr>
+          <w:rFonts w:ascii="Palatino Linotype" w:eastAsia="Times New Roman" w:hAnsi="Palatino Linotype" w:cs="Times New Roman"/>
+          <w:color w:val="FF0000"/>
+          <w:sz w:val="28"/>
+          <w:szCs w:val="28"/>
+        </w:rPr>
+        <w:t>]</w:t>
+      </w:r>
+    </w:p>
+    <w:p>
+      <w:pPr>
+        <w:rPr>
+          <w:rFonts w:ascii="Trebuchet MS" w:hAnsi="Trebuchet MS"/>
+          <w:b/>
+          <w:color w:val="FF0000"/>
+        </w:rPr>
+      </w:pPr>
+      <w:r>
+        <w:rPr>
+          <w:rFonts w:ascii="Trebuchet MS" w:hAnsi="Trebuchet MS"/>
+          <w:b/>
+          <w:color w:val="FF0000"/>
+        </w:rPr>
+        <w:t>[Reasoning]</w:t>
+      </w:r>
+      <w:bookmarkStart w:id="0" w:name="_GoBack"/>
+      <w:bookmarkEnd w:id="0"/>
+    </w:p>
+    <w:p>
+      <w:pPr>
+        <w:rPr>
+          <w:rFonts w:ascii="Trebuchet MS" w:hAnsi="Trebuchet MS"/>
+          <w:b/>
+          <w:color w:val="FF0000"/>
+        </w:rPr>
+      </w:pPr>
+      <w:r>
+        <w:rPr>
+          <w:rFonts w:ascii="Trebuchet MS" w:hAnsi="Trebuchet MS"/>
+          <w:b/>
+          <w:color w:val="FF0000"/>
+        </w:rPr>
+        <w:t xml:space="preserve">Change the </w:t>
+      </w:r>
+      <w:r>
+        <w:rPr>
+          <w:rFonts w:ascii="Trebuchet MS" w:hAnsi="Trebuchet MS"/>
+          <w:b/>
+          <w:color w:val="FF0000"/>
+        </w:rPr>
+        <w:t>text</w:t>
+      </w:r>
+      <w:r>
+        <w:rPr>
+          <w:rFonts w:ascii="Trebuchet MS" w:hAnsi="Trebuchet MS"/>
+          <w:b/>
+          <w:color w:val="FF0000"/>
+        </w:rPr>
+        <w:t xml:space="preserve"> below to your chosen body </w:t>
+      </w:r>
+      <w:r>
+        <w:rPr>
+          <w:rFonts w:ascii="Trebuchet MS" w:hAnsi="Trebuchet MS"/>
+          <w:b/>
+          <w:color w:val="FF0000"/>
+        </w:rPr>
+        <w:t>copy styles</w:t>
+      </w:r>
+      <w:r>
+        <w:rPr>
+          <w:rFonts w:ascii="Trebuchet MS" w:hAnsi="Trebuchet MS"/>
+          <w:b/>
+          <w:color w:val="FF0000"/>
+        </w:rPr>
+        <w:t>.</w:t>
+      </w:r>
+    </w:p>
+    <w:p>
+      <w:pPr>
+        <w:pStyle w:val="NormalWeb"/>
+      </w:pPr>
+      <w:r>
         <w:t>ABCDEFGHIJKLMNOPQRSTUVWXYZ</w:t>
       </w:r>
       <w:r>
-        <w:rPr>
-          <w:color w:val="A43312"/>
-        </w:rPr>
         <w:br/>
       </w:r>
       <w:proofErr w:type="spellStart"/>
       <w:r>
-        <w:rPr>
-          <w:color w:val="A43312"/>
-        </w:rPr>
         <w:t>abcdefghijklmnopqrstuvwxyz</w:t>
       </w:r>
       <w:proofErr w:type="spellEnd"/>
       <w:r>
-        <w:rPr>
-          <w:color w:val="A43312"/>
-        </w:rPr>
         <w:br/>
         <w:t>1234567890!@#$%^&amp;*()_+</w:t>
       </w:r>
-    </w:p>
-    <w:p>
-      <w:pPr>
-        <w:pStyle w:val="Heading4"/>
-        <w:rPr>
-          <w:color w:val="A43312"/>
-        </w:rPr>
-      </w:pPr>
-      <w:r>
-        <w:rPr>
-          <w:color w:val="A43312"/>
-        </w:rPr>
-        <w:t>Sample Heading</w:t>
-      </w:r>
-    </w:p>
-    <w:p/>
-    <w:p>
-      <w:pPr>
-        <w:pStyle w:val="Heading3"/>
-        <w:rPr>
-          <w:rFonts w:ascii="Palatino Linotype" w:eastAsia="Times New Roman" w:hAnsi="Palatino Linotype" w:cs="Times New Roman"/>
-          <w:color w:val="777777"/>
-          <w:sz w:val="28"/>
-          <w:szCs w:val="28"/>
-        </w:rPr>
-      </w:pPr>
-      <w:r>
-        <w:rPr>
-          <w:rFonts w:ascii="Palatino Linotype" w:eastAsia="Times New Roman" w:hAnsi="Palatino Linotype" w:cs="Times New Roman"/>
-          <w:color w:val="777777"/>
-          <w:sz w:val="28"/>
-          <w:szCs w:val="28"/>
-        </w:rPr>
-        <w:t>Body Copy Font</w:t>
-      </w:r>
-      <w:r>
-        <w:rPr>
-          <w:rFonts w:ascii="Palatino Linotype" w:eastAsia="Times New Roman" w:hAnsi="Palatino Linotype" w:cs="Times New Roman"/>
-          <w:color w:val="777777"/>
-          <w:sz w:val="28"/>
-          <w:szCs w:val="28"/>
-        </w:rPr>
-        <w:t>:</w:t>
-      </w:r>
-      <w:r>
-        <w:rPr>
-          <w:rFonts w:ascii="Palatino Linotype" w:eastAsia="Times New Roman" w:hAnsi="Palatino Linotype" w:cs="Times New Roman"/>
-          <w:color w:val="777777"/>
-          <w:sz w:val="28"/>
-          <w:szCs w:val="28"/>
-        </w:rPr>
-        <w:t xml:space="preserve"> </w:t>
-      </w:r>
-      <w:r>
-        <w:rPr>
-          <w:rFonts w:ascii="Palatino Linotype" w:eastAsia="Times New Roman" w:hAnsi="Palatino Linotype" w:cs="Times New Roman"/>
-          <w:color w:val="FF0000"/>
-          <w:sz w:val="28"/>
-          <w:szCs w:val="28"/>
-        </w:rPr>
-        <w:t>[body copy font name]</w:t>
-      </w:r>
-    </w:p>
-    <w:p>
-      <w:pPr>
-        <w:rPr>
-          <w:rFonts w:ascii="Trebuchet MS" w:hAnsi="Trebuchet MS"/>
-          <w:b/>
-          <w:color w:val="FF0000"/>
-        </w:rPr>
-      </w:pPr>
-      <w:r>
-        <w:rPr>
-          <w:rFonts w:ascii="Trebuchet MS" w:hAnsi="Trebuchet MS"/>
-          <w:b/>
-          <w:color w:val="FF0000"/>
-        </w:rPr>
-        <w:t xml:space="preserve">Change the </w:t>
-      </w:r>
-      <w:r>
-        <w:rPr>
-          <w:rFonts w:ascii="Trebuchet MS" w:hAnsi="Trebuchet MS"/>
-          <w:b/>
-          <w:color w:val="FF0000"/>
-        </w:rPr>
-        <w:t>text</w:t>
-      </w:r>
-      <w:r>
-        <w:rPr>
-          <w:rFonts w:ascii="Trebuchet MS" w:hAnsi="Trebuchet MS"/>
-          <w:b/>
-          <w:color w:val="FF0000"/>
-        </w:rPr>
-        <w:t xml:space="preserve"> below to your chosen body </w:t>
-      </w:r>
-      <w:r>
-        <w:rPr>
-          <w:rFonts w:ascii="Trebuchet MS" w:hAnsi="Trebuchet MS"/>
-          <w:b/>
-          <w:color w:val="FF0000"/>
-        </w:rPr>
-        <w:t>copy styles</w:t>
-      </w:r>
-      <w:r>
-        <w:rPr>
-          <w:rFonts w:ascii="Trebuchet MS" w:hAnsi="Trebuchet MS"/>
-          <w:b/>
-          <w:color w:val="FF0000"/>
-        </w:rPr>
-        <w:t>.</w:t>
-      </w:r>
-    </w:p>
-    <w:p>
-      <w:pPr>
-        <w:pStyle w:val="NormalWeb"/>
-      </w:pPr>
-      <w:r>
-        <w:t>ABCDEFGHIJKLMNOPQRSTUVWXYZ</w:t>
-      </w:r>
-      <w:r>
-        <w:br/>
-      </w:r>
-      <w:proofErr w:type="spellStart"/>
-      <w:r>
-        <w:t>abcdefghijklmnopqrstuvwxyz</w:t>
-      </w:r>
-      <w:proofErr w:type="spellEnd"/>
-      <w:r>
-        <w:br/>
-        <w:t>1234567890!@#$%^&amp;*()_+</w:t>
-      </w:r>
-    </w:p>
-    <w:p>
-      <w:pPr>
-        <w:pStyle w:val="Heading2"/>
-        <w:pBdr>
-          <w:bottom w:val="single" w:sz="12" w:space="0" w:color="000000"/>
-        </w:pBdr>
-        <w:rPr>
-          <w:rFonts w:ascii="Palatino Linotype" w:eastAsia="Times New Roman" w:hAnsi="Palatino Linotype" w:cs="Times New Roman"/>
-          <w:color w:val="777777"/>
-        </w:rPr>
-      </w:pPr>
-    </w:p>
-    <w:p>
-      <w:pPr>
-        <w:pStyle w:val="Heading2"/>
-        <w:pBdr>
-          <w:bottom w:val="single" w:sz="12" w:space="0" w:color="000000"/>
-        </w:pBdr>
-        <w:rPr>
-          <w:rFonts w:ascii="Palatino Linotype" w:eastAsia="Times New Roman" w:hAnsi="Palatino Linotype" w:cs="Times New Roman"/>
-          <w:color w:val="777777"/>
-        </w:rPr>
-      </w:pPr>
     </w:p>
     <w:p>
       <w:pPr>
@@ -3483,42 +3516,6 @@
         <w:rPr>
           <w:rFonts w:eastAsia="Times New Roman" w:cs="Times New Roman"/>
         </w:rPr>
-        <w:t>:visited</w:t>
-      </w:r>
-      <w:proofErr w:type="spellEnd"/>
-      <w:proofErr w:type="gramEnd"/>
-      <w:r>
-        <w:rPr>
-          <w:rFonts w:eastAsia="Times New Roman" w:cs="Times New Roman"/>
-        </w:rPr>
-        <w:t xml:space="preserve">: </w:t>
-      </w:r>
-      <w:r>
-        <w:rPr>
-          <w:rFonts w:eastAsia="Times New Roman" w:cs="Times New Roman"/>
-          <w:color w:val="FF0000"/>
-        </w:rPr>
-        <w:t>[can be the same as normal]</w:t>
-      </w:r>
-    </w:p>
-    <w:p>
-      <w:pPr>
-        <w:rPr>
-          <w:rFonts w:eastAsia="Times New Roman" w:cs="Times New Roman"/>
-        </w:rPr>
-      </w:pPr>
-      <w:proofErr w:type="spellStart"/>
-      <w:r>
-        <w:rPr>
-          <w:rFonts w:eastAsia="Times New Roman" w:cs="Times New Roman"/>
-        </w:rPr>
-        <w:t>Link</w:t>
-      </w:r>
-      <w:proofErr w:type="gramStart"/>
-      <w:r>
-        <w:rPr>
-          <w:rFonts w:eastAsia="Times New Roman" w:cs="Times New Roman"/>
-        </w:rPr>
         <w:t>:hover</w:t>
       </w:r>
       <w:proofErr w:type="spellEnd"/>
@@ -3787,35 +3784,6 @@
     </w:p>
     <w:p>
       <w:pPr>
-        <w:rPr>
-          <w:rFonts w:ascii="Times" w:eastAsia="Times New Roman" w:hAnsi="Times" w:cs="Times New Roman"/>
-        </w:rPr>
-      </w:pPr>
-      <w:r>
-        <w:rPr>
-          <w:rFonts w:eastAsia="Times New Roman" w:cs="Times New Roman"/>
-        </w:rPr>
-        <w:br/>
-      </w:r>
-    </w:p>
-    <w:p>
-      <w:pPr>
-        <w:pStyle w:val="Heading2"/>
-        <w:pBdr>
-          <w:bottom w:val="single" w:sz="12" w:space="0" w:color="000000"/>
-        </w:pBdr>
-        <w:rPr>
-          <w:rFonts w:ascii="Palatino Linotype" w:eastAsia="Times New Roman" w:hAnsi="Palatino Linotype" w:cs="Times New Roman"/>
-          <w:color w:val="777777"/>
-        </w:rPr>
-      </w:pPr>
-    </w:p>
-    <w:p>
-      <w:pPr>
-        <w:pStyle w:val="Heading2"/>
-        <w:pBdr>
-          <w:bottom w:val="single" w:sz="12" w:space="0" w:color="000000"/>
-        </w:pBdr>
         <w:rPr>
           <w:rFonts w:ascii="Palatino Linotype" w:eastAsia="Times New Roman" w:hAnsi="Palatino Linotype" w:cs="Times New Roman"/>
           <w:color w:val="777777"/>
@@ -3909,9 +3877,9 @@
               </wp:anchor>
             </w:drawing>
           </mc:Choice>
-          <mc:Fallback xmlns:w15="http://schemas.microsoft.com/office/word/2012/wordml">
+          <mc:Fallback>
             <w:pict>
-              <v:shapetype w14:anchorId="079B7D86" id="_x0000_t34" coordsize="21600,21600" o:spt="34" o:oned="t" adj="10800" path="m0,0l@0,0@0,21600,21600,21600e" filled="f">
+              <v:shapetype id="_x0000_t34" coordsize="21600,21600" o:spt="34" o:oned="t" adj="10800" path="m0,0l@0,0@0,21600,21600,21600e" filled="f">
                 <v:stroke joinstyle="miter"/>
                 <v:formulas>
                   <v:f eqn="val #0"/>
@@ -4030,9 +3998,9 @@
               </wp:anchor>
             </w:drawing>
           </mc:Choice>
-          <mc:Fallback xmlns:w15="http://schemas.microsoft.com/office/word/2012/wordml">
+          <mc:Fallback>
             <w:pict>
-              <v:rect w14:anchorId="52C5657C" id="Rectangle 5" o:spid="_x0000_s1028" style="position:absolute;margin-left:169.35pt;margin-top:23pt;width:90pt;height:36pt;z-index:251659264;visibility:visible;mso-wrap-style:square;mso-wrap-distance-left:9pt;mso-wrap-distance-top:0;mso-wrap-distance-right:9pt;mso-wrap-distance-bottom:0;mso-position-horizontal:absolute;mso-position-horizontal-relative:text;mso-position-vertical:absolute;mso-position-vertical-relative:text;v-text-anchor:middle" o:gfxdata="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" fillcolor="#4f81bd [3204]" strokecolor="#4579b8 [3044]">
+              <v:rect id="Rectangle 5" o:spid="_x0000_s1028" style="position:absolute;margin-left:169.35pt;margin-top:23pt;width:90pt;height:36pt;z-index:251659264;visibility:visible;mso-wrap-style:square;mso-wrap-distance-left:9pt;mso-wrap-distance-top:0;mso-wrap-distance-right:9pt;mso-wrap-distance-bottom:0;mso-position-horizontal:absolute;mso-position-horizontal-relative:text;mso-position-vertical:absolute;mso-position-vertical-relative:text;v-text-anchor:middle" o:gfxdata="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" fillcolor="#4f81bd [3204]" strokecolor="#4579b8 [3044]">
                 <v:fill color2="#a7bfde [1620]" rotate="t" type="gradient">
                   <o:fill v:ext="view" type="gradientUnscaled"/>
                 </v:fill>
@@ -4129,9 +4097,9 @@
               </wp:anchor>
             </w:drawing>
           </mc:Choice>
-          <mc:Fallback xmlns:w15="http://schemas.microsoft.com/office/word/2012/wordml">
+          <mc:Fallback>
             <w:pict>
-              <v:shape w14:anchorId="0469341A" id="Elbow Connector 11" o:spid="_x0000_s1026" type="#_x0000_t34" style="position:absolute;margin-left:225pt;margin-top:20.4pt;width:0;height:0;z-index:251670528;visibility:visible;mso-wrap-style:square;mso-wrap-distance-left:9pt;mso-wrap-distance-top:0;mso-wrap-distance-right:9pt;mso-wrap-distance-bottom:0;mso-position-horizontal:absolute;mso-position-horizontal-relative:text;mso-position-vertical:absolute;mso-position-vertical-relative:text" o:gfxdata="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" strokecolor="#4f81bd [3204]" strokeweight="2pt">
+              <v:shape id="Elbow Connector 11" o:spid="_x0000_s1026" type="#_x0000_t34" style="position:absolute;margin-left:225pt;margin-top:20.4pt;width:0;height:0;z-index:251670528;visibility:visible;mso-wrap-style:square;mso-wrap-distance-left:9pt;mso-wrap-distance-top:0;mso-wrap-distance-right:9pt;mso-wrap-distance-bottom:0;mso-position-horizontal:absolute;mso-position-horizontal-relative:text;mso-position-vertical:absolute;mso-position-vertical-relative:text" o:gfxdata="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" strokecolor="#4f81bd [3204]" strokeweight="2pt">
                 <v:shadow on="t" opacity="24903f" mv:blur="40000f" origin=",.5" offset="0,20000emu"/>
               </v:shape>
             </w:pict>
@@ -4211,9 +4179,9 @@
               </wp:anchor>
             </w:drawing>
           </mc:Choice>
-          <mc:Fallback xmlns:w15="http://schemas.microsoft.com/office/word/2012/wordml">
+          <mc:Fallback>
             <w:pict>
-              <v:shape w14:anchorId="71C2E492" id="Elbow Connector 20" o:spid="_x0000_s1026" type="#_x0000_t34" style="position:absolute;margin-left:3in;margin-top:7.55pt;width:1pt;height:1pt;rotation:90;flip:x y;z-index:251683840;visibility:visible;mso-wrap-style:square;mso-width-percent:0;mso-height-percent:0;mso-wrap-distance-left:9pt;mso-wrap-distance-top:0;mso-wrap-distance-right:9pt;mso-wrap-distance-bottom:0;mso-position-horizontal:absolute;mso-position-horizontal-relative:text;mso-position-vertical:absolute;mso-position-vertical-relative:text;mso-width-percent:0;mso-height-percent:0;mso-width-relative:margin;mso-height-relative:margin" o:gfxdata="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" adj="388800" strokecolor="#4f81bd [3204]" strokeweight="2pt">
+              <v:shape id="Elbow Connector 20" o:spid="_x0000_s1026" type="#_x0000_t34" style="position:absolute;margin-left:3in;margin-top:7.55pt;width:1pt;height:1pt;rotation:90;flip:x y;z-index:251683840;visibility:visible;mso-wrap-style:square;mso-width-percent:0;mso-height-percent:0;mso-wrap-distance-left:9pt;mso-wrap-distance-top:0;mso-wrap-distance-right:9pt;mso-wrap-distance-bottom:0;mso-position-horizontal:absolute;mso-position-horizontal-relative:text;mso-position-vertical:absolute;mso-position-vertical-relative:text;mso-width-percent:0;mso-height-percent:0;mso-width-relative:margin;mso-height-relative:margin" o:gfxdata="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" adj="388800" strokecolor="#4f81bd [3204]" strokeweight="2pt">
                 <v:shadow on="t" opacity="24903f" mv:blur="40000f" origin=",.5" offset="0,20000emu"/>
               </v:shape>
             </w:pict>
@@ -4319,9 +4287,9 @@
               </wp:anchor>
             </w:drawing>
           </mc:Choice>
-          <mc:Fallback xmlns:w15="http://schemas.microsoft.com/office/word/2012/wordml">
+          <mc:Fallback>
             <w:pict>
-              <v:rect w14:anchorId="5C8FFD6E" id="Rectangle 6" o:spid="_x0000_s1029" style="position:absolute;margin-left:58.25pt;margin-top:11.15pt;width:90pt;height:36pt;z-index:251661312;visibility:visible;mso-wrap-style:square;mso-wrap-distance-left:9pt;mso-wrap-distance-top:0;mso-wrap-distance-right:9pt;mso-wrap-distance-bottom:0;mso-position-horizontal:absolute;mso-position-horizontal-relative:text;mso-position-vertical:absolute;mso-position-vertical-relative:text;v-text-anchor:middle" o:gfxdata="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" fillcolor="#4f81bd [3204]" strokecolor="#4579b8 [3044]">
+              <v:rect id="Rectangle 6" o:spid="_x0000_s1029" style="position:absolute;margin-left:58.25pt;margin-top:11.15pt;width:90pt;height:36pt;z-index:251661312;visibility:visible;mso-wrap-style:square;mso-wrap-distance-left:9pt;mso-wrap-distance-top:0;mso-wrap-distance-right:9pt;mso-wrap-distance-bottom:0;mso-position-horizontal:absolute;mso-position-horizontal-relative:text;mso-position-vertical:absolute;mso-position-vertical-relative:text;v-text-anchor:middle" o:gfxdata="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" fillcolor="#4f81bd [3204]" strokecolor="#4579b8 [3044]">
                 <v:fill color2="#a7bfde [1620]" rotate="t" type="gradient">
                   <o:fill v:ext="view" type="gradientUnscaled"/>
                 </v:fill>
@@ -4422,9 +4390,9 @@
               </wp:anchor>
             </w:drawing>
           </mc:Choice>
-          <mc:Fallback xmlns:w15="http://schemas.microsoft.com/office/word/2012/wordml">
+          <mc:Fallback>
             <w:pict>
-              <v:rect w14:anchorId="1C54F3A9" id="Rectangle 9" o:spid="_x0000_s1030" style="position:absolute;margin-left:283.1pt;margin-top:11.5pt;width:90pt;height:36pt;z-index:251667456;visibility:visible;mso-wrap-style:square;mso-wrap-distance-left:9pt;mso-wrap-distance-top:0;mso-wrap-distance-right:9pt;mso-wrap-distance-bottom:0;mso-position-horizontal:absolute;mso-position-horizontal-relative:text;mso-position-vertical:absolute;mso-position-vertical-relative:text;v-text-anchor:middle" o:gfxdata="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" fillcolor="#4f81bd [3204]" strokecolor="#4579b8 [3044]">
+              <v:rect id="Rectangle 9" o:spid="_x0000_s1030" style="position:absolute;margin-left:283.1pt;margin-top:11.5pt;width:90pt;height:36pt;z-index:251667456;visibility:visible;mso-wrap-style:square;mso-wrap-distance-left:9pt;mso-wrap-distance-top:0;mso-wrap-distance-right:9pt;mso-wrap-distance-bottom:0;mso-position-horizontal:absolute;mso-position-horizontal-relative:text;mso-position-vertical:absolute;mso-position-vertical-relative:text;v-text-anchor:middle" o:gfxdata="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" fillcolor="#4f81bd [3204]" strokecolor="#4579b8 [3044]">
                 <v:fill color2="#a7bfde [1620]" rotate="t" type="gradient">
                   <o:fill v:ext="view" type="gradientUnscaled"/>
                 </v:fill>
@@ -4781,13 +4749,24 @@
           <w:szCs w:val="36"/>
         </w:rPr>
       </w:pPr>
-      <w:r>
+    </w:p>
+    <w:p>
+      <w:pPr>
+        <w:pStyle w:val="Heading3"/>
         <w:rPr>
           <w:rFonts w:ascii="Palatino Linotype" w:eastAsia="Times New Roman" w:hAnsi="Palatino Linotype" w:cs="Times New Roman"/>
           <w:color w:val="777777"/>
           <w:sz w:val="36"/>
           <w:szCs w:val="36"/>
         </w:rPr>
+      </w:pPr>
+      <w:r>
+        <w:rPr>
+          <w:rFonts w:ascii="Palatino Linotype" w:eastAsia="Times New Roman" w:hAnsi="Palatino Linotype" w:cs="Times New Roman"/>
+          <w:color w:val="777777"/>
+          <w:sz w:val="36"/>
+          <w:szCs w:val="36"/>
+        </w:rPr>
         <w:t>Wireframes</w:t>
       </w:r>
     </w:p>
@@ -4934,8 +4913,6 @@
         </w:rPr>
         <w:t xml:space="preserve"> </w:t>
       </w:r>
-      <w:bookmarkStart w:id="0" w:name="_GoBack"/>
-      <w:bookmarkEnd w:id="0"/>
       <w:proofErr w:type="gramStart"/>
       <w:r>
         <w:rPr>
@@ -5592,6 +5569,7 @@
   <w:style w:type="character" w:default="1" w:styleId="DefaultParagraphFont">
     <w:name w:val="Default Paragraph Font"/>
     <w:uiPriority w:val="1"/>
+    <w:semiHidden/>
     <w:unhideWhenUsed/>
   </w:style>
   <w:style w:type="table" w:default="1" w:styleId="TableNormal">
@@ -6054,6 +6032,7 @@
   <w:style w:type="character" w:default="1" w:styleId="DefaultParagraphFont">
     <w:name w:val="Default Paragraph Font"/>
     <w:uiPriority w:val="1"/>
+    <w:semiHidden/>
     <w:unhideWhenUsed/>
   </w:style>
   <w:style w:type="table" w:default="1" w:styleId="TableNormal">
@@ -6600,7 +6579,7 @@
 </file>
 
 <file path=customXml/itemProps1.xml><?xml version="1.0" encoding="utf-8"?>
-<ds:datastoreItem xmlns:ds="http://schemas.openxmlformats.org/officeDocument/2006/customXml" ds:itemID="{B709040F-5381-2C49-A9AA-B982923D1CCB}">
+<ds:datastoreItem xmlns:ds="http://schemas.openxmlformats.org/officeDocument/2006/customXml" ds:itemID="{C6C6FB62-03A6-764B-A688-0E6E499A7057}">
   <ds:schemaRefs>
     <ds:schemaRef ds:uri="http://schemas.openxmlformats.org/officeDocument/2006/bibliography"/>
   </ds:schemaRefs>

</xml_diff>